<commit_message>
trabalho 2 bastante avançado
</commit_message>
<xml_diff>
--- a/T1/T1_ARQUIVO.docx
+++ b/T1/T1_ARQUIVO.docx
@@ -186,16 +186,8 @@
         <w:rPr>
           <w:b/>
         </w:rPr>
-        <w:t xml:space="preserve">Gaya </w:t>
+        <w:t>Gaya Pizoli</w:t>
       </w:r>
-      <w:proofErr w:type="spellStart"/>
-      <w:r>
-        <w:rPr>
-          <w:b/>
-        </w:rPr>
-        <w:t>Pizoli</w:t>
-      </w:r>
-      <w:proofErr w:type="spellEnd"/>
     </w:p>
     <w:p>
       <w:pPr>
@@ -232,16 +224,8 @@
         <w:rPr>
           <w:b/>
         </w:rPr>
-        <w:t xml:space="preserve">João </w:t>
+        <w:t>João Graboski</w:t>
       </w:r>
-      <w:proofErr w:type="spellStart"/>
-      <w:r>
-        <w:rPr>
-          <w:b/>
-        </w:rPr>
-        <w:t>Graboski</w:t>
-      </w:r>
-      <w:proofErr w:type="spellEnd"/>
     </w:p>
     <w:p>
       <w:pPr>
@@ -284,7 +268,7 @@
           <w:noProof/>
         </w:rPr>
         <w:drawing>
-          <wp:inline distT="0" distB="0" distL="0" distR="0" wp14:anchorId="4BC513AC" wp14:editId="3260441D">
+          <wp:inline distT="0" distB="0" distL="0" distR="0" wp14:anchorId="4BC513AC" wp14:editId="0CAEB218">
             <wp:extent cx="6115050" cy="1057275"/>
             <wp:effectExtent l="0" t="0" r="0" b="9525"/>
             <wp:docPr id="884238095" name="Imagem 1"/>
@@ -451,9 +435,19 @@
           <w:p/>
           <w:p/>
           <w:p>
-            <w:r>
-              <w:t>https://github.com/gustavorsaul/SeMA_2025-02/tree/main/T1</w:t>
-            </w:r>
+            <w:pPr>
+              <w:rPr>
+                <w:u w:val="single"/>
+              </w:rPr>
+            </w:pPr>
+            <w:hyperlink r:id="rId11" w:history="1">
+              <w:r>
+                <w:rPr>
+                  <w:rStyle w:val="Hyperlink"/>
+                </w:rPr>
+                <w:t>https://github.com/gustavorsaul/SeMA_2025-02/tree/main/T1</w:t>
+              </w:r>
+            </w:hyperlink>
           </w:p>
           <w:p/>
           <w:p/>
@@ -510,7 +504,6 @@
               </w:rPr>
               <w:t xml:space="preserve"> </w:t>
             </w:r>
-            <w:proofErr w:type="gramStart"/>
             <w:r>
               <w:rPr>
                 <w:b/>
@@ -523,18 +516,20 @@
                 <w:b/>
                 <w:bCs/>
               </w:rPr>
-              <w:t>..</w:t>
-            </w:r>
-            <w:proofErr w:type="gramEnd"/>
+              <w:t>..4</w:t>
+            </w:r>
+            <w:r>
+              <w:t>, atendimento</w:t>
+            </w:r>
             <w:r>
               <w:rPr>
                 <w:b/>
                 <w:bCs/>
               </w:rPr>
-              <w:t>4</w:t>
-            </w:r>
-            <w:r>
-              <w:t>, atendimento</w:t>
+              <w:t xml:space="preserve"> </w:t>
+            </w:r>
+            <w:r>
+              <w:t>entre</w:t>
             </w:r>
             <w:r>
               <w:rPr>
@@ -544,31 +539,19 @@
               <w:t xml:space="preserve"> </w:t>
             </w:r>
             <w:r>
-              <w:t>entre</w:t>
-            </w:r>
-            <w:r>
               <w:rPr>
                 <w:b/>
                 <w:bCs/>
               </w:rPr>
-              <w:t xml:space="preserve"> </w:t>
-            </w:r>
-            <w:proofErr w:type="gramStart"/>
+              <w:t>1</w:t>
+            </w:r>
             <w:r>
               <w:rPr>
                 <w:b/>
                 <w:bCs/>
               </w:rPr>
-              <w:t>1</w:t>
-            </w:r>
-            <w:r>
-              <w:rPr>
-                <w:b/>
-                <w:bCs/>
-              </w:rPr>
               <w:t>..</w:t>
             </w:r>
-            <w:proofErr w:type="gramEnd"/>
             <w:r>
               <w:rPr>
                 <w:b/>
@@ -613,6 +596,7 @@
             </w:r>
             <w:r>
               <w:rPr>
+                <w:noProof/>
                 <w:sz w:val="20"/>
                 <w:szCs w:val="20"/>
               </w:rPr>
@@ -632,7 +616,7 @@
                           <pic:cNvPicPr/>
                         </pic:nvPicPr>
                         <pic:blipFill>
-                          <a:blip r:embed="rId11"/>
+                          <a:blip r:embed="rId12"/>
                           <a:stretch>
                             <a:fillRect/>
                           </a:stretch>
@@ -716,7 +700,6 @@
               </w:rPr>
               <w:t xml:space="preserve"> </w:t>
             </w:r>
-            <w:proofErr w:type="gramStart"/>
             <w:r>
               <w:rPr>
                 <w:b/>
@@ -731,7 +714,6 @@
               </w:rPr>
               <w:t>..</w:t>
             </w:r>
-            <w:proofErr w:type="gramEnd"/>
             <w:r>
               <w:rPr>
                 <w:b/>
@@ -755,6 +737,9 @@
           <w:p/>
           <w:p>
             <w:r>
+              <w:rPr>
+                <w:noProof/>
+              </w:rPr>
               <w:drawing>
                 <wp:inline distT="0" distB="0" distL="0" distR="0" wp14:anchorId="36EF32EF" wp14:editId="1D1A1652">
                   <wp:extent cx="3135085" cy="2700448"/>
@@ -771,7 +756,7 @@
                           <pic:cNvPicPr/>
                         </pic:nvPicPr>
                         <pic:blipFill>
-                          <a:blip r:embed="rId12"/>
+                          <a:blip r:embed="rId13"/>
                           <a:stretch>
                             <a:fillRect/>
                           </a:stretch>
@@ -855,7 +840,6 @@
               </w:rPr>
               <w:t xml:space="preserve"> </w:t>
             </w:r>
-            <w:proofErr w:type="gramStart"/>
             <w:r>
               <w:rPr>
                 <w:b/>
@@ -870,7 +854,6 @@
               </w:rPr>
               <w:t>..</w:t>
             </w:r>
-            <w:proofErr w:type="gramEnd"/>
             <w:r>
               <w:rPr>
                 <w:b/>
@@ -893,6 +876,9 @@
           </w:tcPr>
           <w:p>
             <w:r>
+              <w:rPr>
+                <w:noProof/>
+              </w:rPr>
               <w:drawing>
                 <wp:inline distT="0" distB="0" distL="0" distR="0" wp14:anchorId="45DEFF5D" wp14:editId="47F7877E">
                   <wp:extent cx="3172254" cy="3586348"/>
@@ -909,7 +895,7 @@
                           <pic:cNvPicPr/>
                         </pic:nvPicPr>
                         <pic:blipFill>
-                          <a:blip r:embed="rId13"/>
+                          <a:blip r:embed="rId14"/>
                           <a:stretch>
                             <a:fillRect/>
                           </a:stretch>
@@ -969,6 +955,9 @@
           </w:tcPr>
           <w:p>
             <w:r>
+              <w:rPr>
+                <w:noProof/>
+              </w:rPr>
               <w:drawing>
                 <wp:inline distT="0" distB="0" distL="0" distR="0" wp14:anchorId="672CBB5B" wp14:editId="0EC99BD8">
                   <wp:extent cx="3198962" cy="641267"/>
@@ -985,7 +974,7 @@
                           <pic:cNvPicPr/>
                         </pic:nvPicPr>
                         <pic:blipFill>
-                          <a:blip r:embed="rId14"/>
+                          <a:blip r:embed="rId15"/>
                           <a:stretch>
                             <a:fillRect/>
                           </a:stretch>
@@ -1018,7 +1007,7 @@
       </w:pPr>
     </w:p>
     <w:sectPr>
-      <w:headerReference w:type="default" r:id="rId15"/>
+      <w:headerReference w:type="default" r:id="rId16"/>
       <w:pgSz w:w="11906" w:h="16838"/>
       <w:pgMar w:top="799" w:right="1133" w:bottom="142" w:left="1134" w:header="708" w:footer="708" w:gutter="0"/>
       <w:cols w:space="708"/>
@@ -3063,6 +3052,18 @@
       </w:tblBorders>
     </w:tblPr>
   </w:style>
+  <w:style w:type="character" w:styleId="MenoPendente">
+    <w:name w:val="Unresolved Mention"/>
+    <w:basedOn w:val="Fontepargpadro"/>
+    <w:uiPriority w:val="99"/>
+    <w:semiHidden/>
+    <w:unhideWhenUsed/>
+    <w:rsid w:val="00C22EFF"/>
+    <w:rPr>
+      <w:color w:val="605E5C"/>
+      <w:shd w:val="clear" w:color="auto" w:fill="E1DFDD"/>
+    </w:rPr>
+  </w:style>
 </w:styles>
 </file>
 
@@ -3362,14 +3363,6 @@
 </file>
 
 <file path=customXml/item1.xml><?xml version="1.0" encoding="utf-8"?>
-<p:properties xmlns:p="http://schemas.microsoft.com/office/2006/metadata/properties" xmlns:xsi="http://www.w3.org/2001/XMLSchema-instance" xmlns:pc="http://schemas.microsoft.com/office/infopath/2007/PartnerControls">
-  <documentManagement>
-    <_activity xmlns="5e56eec9-9a2e-4f24-bab5-2b965ebe6664" xsi:nil="true"/>
-  </documentManagement>
-</p:properties>
-</file>
-
-<file path=customXml/item2.xml><?xml version="1.0" encoding="utf-8"?>
 <ct:contentTypeSchema xmlns:ct="http://schemas.microsoft.com/office/2006/metadata/contentType" xmlns:ma="http://schemas.microsoft.com/office/2006/metadata/properties/metaAttributes" ct:_="" ma:_="" ma:contentTypeName="Documento" ma:contentTypeID="0x010100FDA918729A14AC479D87ADAE1A219B66" ma:contentTypeVersion="18" ma:contentTypeDescription="Crie um novo documento." ma:contentTypeScope="" ma:versionID="bf65b13cbe772009898667f95c13b368">
   <xsd:schema xmlns:xsd="http://www.w3.org/2001/XMLSchema" xmlns:xs="http://www.w3.org/2001/XMLSchema" xmlns:p="http://schemas.microsoft.com/office/2006/metadata/properties" xmlns:ns3="5e56eec9-9a2e-4f24-bab5-2b965ebe6664" xmlns:ns4="54e5cc6f-ecb7-48b3-b122-284322b940a7" targetNamespace="http://schemas.microsoft.com/office/2006/metadata/properties" ma:root="true" ma:fieldsID="4f2f32ee2aeebe7360237ea1462cb9ce" ns3:_="" ns4:_="">
     <xsd:import namespace="5e56eec9-9a2e-4f24-bab5-2b965ebe6664"/>
@@ -3622,6 +3615,14 @@
 </ct:contentTypeSchema>
 </file>
 
+<file path=customXml/item2.xml><?xml version="1.0" encoding="utf-8"?>
+<p:properties xmlns:p="http://schemas.microsoft.com/office/2006/metadata/properties" xmlns:xsi="http://www.w3.org/2001/XMLSchema-instance" xmlns:pc="http://schemas.microsoft.com/office/infopath/2007/PartnerControls">
+  <documentManagement>
+    <_activity xmlns="5e56eec9-9a2e-4f24-bab5-2b965ebe6664" xsi:nil="true"/>
+  </documentManagement>
+</p:properties>
+</file>
+
 <file path=customXml/item3.xml><?xml version="1.0" encoding="utf-8"?>
 <?mso-contentType ?>
 <FormTemplates xmlns="http://schemas.microsoft.com/sharepoint/v3/contenttype/forms">
@@ -3632,16 +3633,6 @@
 </file>
 
 <file path=customXml/itemProps1.xml><?xml version="1.0" encoding="utf-8"?>
-<ds:datastoreItem xmlns:ds="http://schemas.openxmlformats.org/officeDocument/2006/customXml" ds:itemID="{980D0855-C1E6-4A62-AD93-A71267F33DB0}">
-  <ds:schemaRefs>
-    <ds:schemaRef ds:uri="http://schemas.microsoft.com/office/2006/metadata/properties"/>
-    <ds:schemaRef ds:uri="http://schemas.microsoft.com/office/infopath/2007/PartnerControls"/>
-    <ds:schemaRef ds:uri="5e56eec9-9a2e-4f24-bab5-2b965ebe6664"/>
-  </ds:schemaRefs>
-</ds:datastoreItem>
-</file>
-
-<file path=customXml/itemProps2.xml><?xml version="1.0" encoding="utf-8"?>
 <ds:datastoreItem xmlns:ds="http://schemas.openxmlformats.org/officeDocument/2006/customXml" ds:itemID="{10533AE3-F489-45CE-8146-2D848168A97F}">
   <ds:schemaRefs>
     <ds:schemaRef ds:uri="http://schemas.microsoft.com/office/2006/metadata/contentType"/>
@@ -3660,6 +3651,16 @@
 </ds:datastoreItem>
 </file>
 
+<file path=customXml/itemProps2.xml><?xml version="1.0" encoding="utf-8"?>
+<ds:datastoreItem xmlns:ds="http://schemas.openxmlformats.org/officeDocument/2006/customXml" ds:itemID="{980D0855-C1E6-4A62-AD93-A71267F33DB0}">
+  <ds:schemaRefs>
+    <ds:schemaRef ds:uri="http://schemas.microsoft.com/office/2006/metadata/properties"/>
+    <ds:schemaRef ds:uri="http://schemas.microsoft.com/office/infopath/2007/PartnerControls"/>
+    <ds:schemaRef ds:uri="5e56eec9-9a2e-4f24-bab5-2b965ebe6664"/>
+  </ds:schemaRefs>
+</ds:datastoreItem>
+</file>
+
 <file path=customXml/itemProps3.xml><?xml version="1.0" encoding="utf-8"?>
 <ds:datastoreItem xmlns:ds="http://schemas.openxmlformats.org/officeDocument/2006/customXml" ds:itemID="{0E488109-9E1A-4FBF-9A93-10445CB06AB4}">
   <ds:schemaRefs>

</xml_diff>